<commit_message>
Improve marquee functionality with additional offers and user benefits.
</commit_message>
<xml_diff>
--- a/New Microsoft Word Document.docx
+++ b/New Microsoft Word Document.docx
@@ -46,10 +46,20 @@
         <w:t>User:</w:t>
       </w:r>
       <w:r>
-        <w:t xml:space="preserve"> niwatesaurabh</w:t>
-      </w:r>
-      <w:r>
-        <w:t xml:space="preserve">  pass: </w:t>
+        <w:t xml:space="preserve"> </w:t>
+      </w:r>
+      <w:proofErr w:type="spellStart"/>
+      <w:proofErr w:type="gramStart"/>
+      <w:r>
+        <w:t>niwatesaurabh</w:t>
+      </w:r>
+      <w:proofErr w:type="spellEnd"/>
+      <w:r>
+        <w:t xml:space="preserve">  pass</w:t>
+      </w:r>
+      <w:proofErr w:type="gramEnd"/>
+      <w:r>
+        <w:t xml:space="preserve">: </w:t>
       </w:r>
       <w:r>
         <w:t>ecommerce</w:t>
@@ -103,7 +113,15 @@
     </w:p>
     <w:p>
       <w:r>
-        <w:t>-Before login show the body page, product details page even cart page also but when user click on checkout if not user login then show popup</w:t>
+        <w:t xml:space="preserve">-Before login show the body page, product details page even cart page also but when user click on checkout if not user </w:t>
+      </w:r>
+      <w:proofErr w:type="gramStart"/>
+      <w:r>
+        <w:t>login</w:t>
+      </w:r>
+      <w:proofErr w:type="gramEnd"/>
+      <w:r>
+        <w:t xml:space="preserve"> then show popup</w:t>
       </w:r>
       <w:r>
         <w:t xml:space="preserve"> of login or register</w:t>
@@ -114,7 +132,15 @@
     </w:p>
     <w:p>
       <w:r>
-        <w:t>-if user not logged in then add product in session storage and when user logged in add the all products in cart [ first add in database create endpoint and then fetch the data]. Add product in cart enable option of add multiple product in cart at once.</w:t>
+        <w:t xml:space="preserve">-if user not logged in then add product in session storage and when user logged in add the all products in cart [ first add in database create endpoint and then fetch the data]. Add product in cart enable option of add multiple </w:t>
+      </w:r>
+      <w:proofErr w:type="gramStart"/>
+      <w:r>
+        <w:t>product</w:t>
+      </w:r>
+      <w:proofErr w:type="gramEnd"/>
+      <w:r>
+        <w:t xml:space="preserve"> in cart at once.</w:t>
       </w:r>
     </w:p>
     <w:p>
@@ -124,7 +150,15 @@
     </w:p>
     <w:p>
       <w:r>
-        <w:t>-Login  [via email or phone which register]</w:t>
+        <w:t>-</w:t>
+      </w:r>
+      <w:proofErr w:type="gramStart"/>
+      <w:r>
+        <w:t>Login  [</w:t>
+      </w:r>
+      <w:proofErr w:type="gramEnd"/>
+      <w:r>
+        <w:t>via email or phone which register]</w:t>
       </w:r>
     </w:p>
     <w:p>
@@ -132,7 +166,15 @@
         <w:t>-Sign up [register fields like Name, phone, email, password</w:t>
       </w:r>
       <w:r>
-        <w:t xml:space="preserve"> and verify send otp to user on email</w:t>
+        <w:t xml:space="preserve"> and verify send </w:t>
+      </w:r>
+      <w:proofErr w:type="spellStart"/>
+      <w:r>
+        <w:t>otp</w:t>
+      </w:r>
+      <w:proofErr w:type="spellEnd"/>
+      <w:r>
+        <w:t xml:space="preserve"> to user on email</w:t>
       </w:r>
       <w:r>
         <w:t>]</w:t>
@@ -181,8 +223,13 @@
     </w:p>
     <w:p>
       <w:r>
-        <w:t>But when update email id o mobile no again verify by otp</w:t>
-      </w:r>
+        <w:t xml:space="preserve">But when update email id o mobile no again verify by </w:t>
+      </w:r>
+      <w:proofErr w:type="spellStart"/>
+      <w:r>
+        <w:t>otp</w:t>
+      </w:r>
+      <w:proofErr w:type="spellEnd"/>
       <w:r>
         <w:t>.</w:t>
       </w:r>
@@ -238,8 +285,13 @@
       <w:r>
         <w:t>/</w:t>
       </w:r>
-      <w:r>
-        <w:t xml:space="preserve">app.jsx file contain Navbar, footer and Outlet </w:t>
+      <w:proofErr w:type="spellStart"/>
+      <w:r>
+        <w:t>app.jsx</w:t>
+      </w:r>
+      <w:proofErr w:type="spellEnd"/>
+      <w:r>
+        <w:t xml:space="preserve"> file contain Navbar, footer and Outlet </w:t>
       </w:r>
     </w:p>
     <w:p>
@@ -247,7 +299,15 @@
         <w:spacing w:after="0"/>
       </w:pPr>
       <w:r>
-        <w:t>/login   login route</w:t>
+        <w:t xml:space="preserve">/login   </w:t>
+      </w:r>
+      <w:proofErr w:type="spellStart"/>
+      <w:r>
+        <w:t>login</w:t>
+      </w:r>
+      <w:proofErr w:type="spellEnd"/>
+      <w:r>
+        <w:t xml:space="preserve"> route</w:t>
       </w:r>
     </w:p>
     <w:p>
@@ -263,7 +323,15 @@
         <w:spacing w:after="0"/>
       </w:pPr>
       <w:r>
-        <w:t>/forgotPassword   forgot password page</w:t>
+        <w:t>/</w:t>
+      </w:r>
+      <w:proofErr w:type="spellStart"/>
+      <w:r>
+        <w:t>forgotPassword</w:t>
+      </w:r>
+      <w:proofErr w:type="spellEnd"/>
+      <w:r>
+        <w:t xml:space="preserve">   forgot password page</w:t>
       </w:r>
     </w:p>
     <w:p>
@@ -287,10 +355,28 @@
         <w:t xml:space="preserve"> </w:t>
       </w:r>
       <w:r>
-        <w:t>/product/:prodId</w:t>
-      </w:r>
-      <w:r>
-        <w:t xml:space="preserve">, /cart, /wishlist, </w:t>
+        <w:t>/product</w:t>
+      </w:r>
+      <w:proofErr w:type="gramStart"/>
+      <w:r>
+        <w:t>/:</w:t>
+      </w:r>
+      <w:proofErr w:type="spellStart"/>
+      <w:r>
+        <w:t>prodId</w:t>
+      </w:r>
+      <w:proofErr w:type="spellEnd"/>
+      <w:proofErr w:type="gramEnd"/>
+      <w:r>
+        <w:t>, /cart, /</w:t>
+      </w:r>
+      <w:proofErr w:type="spellStart"/>
+      <w:r>
+        <w:t>wishlist</w:t>
+      </w:r>
+      <w:proofErr w:type="spellEnd"/>
+      <w:r>
+        <w:t xml:space="preserve">, </w:t>
       </w:r>
       <w:r>
         <w:t xml:space="preserve"> </w:t>
@@ -299,7 +385,15 @@
         <w:t>/update address</w:t>
       </w:r>
       <w:r>
-        <w:t xml:space="preserve">/:id,   /userProfile, </w:t>
+        <w:t>/:id,   /</w:t>
+      </w:r>
+      <w:proofErr w:type="spellStart"/>
+      <w:r>
+        <w:t>userProfile</w:t>
+      </w:r>
+      <w:proofErr w:type="spellEnd"/>
+      <w:r>
+        <w:t xml:space="preserve">, </w:t>
       </w:r>
     </w:p>
     <w:p>
@@ -315,7 +409,15 @@
         <w:spacing w:after="0"/>
       </w:pPr>
       <w:r>
-        <w:t>/support or /contact</w:t>
+        <w:t>/</w:t>
+      </w:r>
+      <w:proofErr w:type="gramStart"/>
+      <w:r>
+        <w:t>support</w:t>
+      </w:r>
+      <w:proofErr w:type="gramEnd"/>
+      <w:r>
+        <w:t xml:space="preserve"> or /contact</w:t>
       </w:r>
     </w:p>
     <w:p>
@@ -323,8 +425,13 @@
         <w:spacing w:after="0"/>
       </w:pPr>
       <w:r>
-        <w:t>/payment</w:t>
-      </w:r>
+        <w:t>/</w:t>
+      </w:r>
+      <w:proofErr w:type="gramStart"/>
+      <w:r>
+        <w:t>payment</w:t>
+      </w:r>
+      <w:proofErr w:type="gramEnd"/>
       <w:r>
         <w:t xml:space="preserve"> </w:t>
       </w:r>
@@ -334,6 +441,45 @@
         <w:spacing w:after="0"/>
       </w:pPr>
     </w:p>
+    <w:p>
+      <w:pPr>
+        <w:spacing w:after="0"/>
+        <w:rPr>
+          <w:b/>
+          <w:bCs/>
+        </w:rPr>
+      </w:pPr>
+      <w:r>
+        <w:rPr>
+          <w:b/>
+          <w:bCs/>
+        </w:rPr>
+        <w:t xml:space="preserve">In search box show some suggested text like </w:t>
+      </w:r>
+      <w:proofErr w:type="spellStart"/>
+      <w:r>
+        <w:rPr>
+          <w:b/>
+          <w:bCs/>
+          <w:color w:val="FF0000"/>
+        </w:rPr>
+        <w:t>highlinder</w:t>
+      </w:r>
+      <w:proofErr w:type="spellEnd"/>
+      <w:r>
+        <w:rPr>
+          <w:b/>
+          <w:bCs/>
+          <w:color w:val="FF0000"/>
+        </w:rPr>
+        <w:t xml:space="preserve"> </w:t>
+      </w:r>
+    </w:p>
+    <w:p>
+      <w:pPr>
+        <w:spacing w:after="0"/>
+      </w:pPr>
+    </w:p>
     <w:p/>
     <w:p>
       <w:pPr>
@@ -404,19 +550,29 @@
       <w:pPr>
         <w:spacing w:after="0"/>
       </w:pPr>
+      <w:proofErr w:type="spellStart"/>
       <w:r>
         <w:t>LastName</w:t>
       </w:r>
+      <w:proofErr w:type="spellEnd"/>
     </w:p>
     <w:p>
       <w:pPr>
         <w:spacing w:after="0"/>
       </w:pPr>
       <w:r>
-        <w:t>Profile Picture</w:t>
-      </w:r>
-      <w:r>
-        <w:t xml:space="preserve">  [ not while login but give optio</w:t>
+        <w:t xml:space="preserve">Profile </w:t>
+      </w:r>
+      <w:proofErr w:type="gramStart"/>
+      <w:r>
+        <w:t>Picture</w:t>
+      </w:r>
+      <w:r>
+        <w:t xml:space="preserve">  [</w:t>
+      </w:r>
+      <w:proofErr w:type="gramEnd"/>
+      <w:r>
+        <w:t xml:space="preserve"> not while login but give optio</w:t>
       </w:r>
       <w:r>
         <w:t>n</w:t>
@@ -446,7 +602,15 @@
         <w:spacing w:after="0"/>
       </w:pPr>
       <w:r>
-        <w:t>Address [Country, State, City, landmark, Pincode, Phone no]</w:t>
+        <w:t xml:space="preserve">Address [Country, State, City, landmark, </w:t>
+      </w:r>
+      <w:proofErr w:type="spellStart"/>
+      <w:r>
+        <w:t>Pincode</w:t>
+      </w:r>
+      <w:proofErr w:type="spellEnd"/>
+      <w:r>
+        <w:t>, Phone no]</w:t>
       </w:r>
     </w:p>
     <w:p>
@@ -475,7 +639,23 @@
         </w:rPr>
       </w:pPr>
       <w:r>
-        <w:t>User: /api/v1/user [/login, /register, /logout, /forgotPassword]</w:t>
+        <w:t>User: /</w:t>
+      </w:r>
+      <w:proofErr w:type="spellStart"/>
+      <w:r>
+        <w:t>api</w:t>
+      </w:r>
+      <w:proofErr w:type="spellEnd"/>
+      <w:r>
+        <w:t>/v1/user [/login, /register, /logout, /</w:t>
+      </w:r>
+      <w:proofErr w:type="spellStart"/>
+      <w:r>
+        <w:t>forgotPassword</w:t>
+      </w:r>
+      <w:proofErr w:type="spellEnd"/>
+      <w:r>
+        <w:t>]</w:t>
       </w:r>
     </w:p>
     <w:p>
@@ -495,6 +675,7 @@
           <w14:ligatures w14:val="none"/>
         </w:rPr>
       </w:pPr>
+      <w:proofErr w:type="gramStart"/>
       <w:r>
         <w:rPr>
           <w:rFonts w:ascii="Times New Roman" w:eastAsia="Times New Roman" w:hAnsi="Symbol" w:cs="Times New Roman"/>
@@ -528,7 +709,21 @@
           <w:lang w:eastAsia="en-IN"/>
           <w14:ligatures w14:val="none"/>
         </w:rPr>
-        <w:t>Non-logged-in user</w:t>
+        <w:t>Non</w:t>
+      </w:r>
+      <w:proofErr w:type="gramEnd"/>
+      <w:r>
+        <w:rPr>
+          <w:rFonts w:ascii="Times New Roman" w:eastAsia="Times New Roman" w:hAnsi="Times New Roman" w:cs="Times New Roman"/>
+          <w:b/>
+          <w:bCs/>
+          <w:kern w:val="0"/>
+          <w:sz w:val="24"/>
+          <w:szCs w:val="24"/>
+          <w:lang w:eastAsia="en-IN"/>
+          <w14:ligatures w14:val="none"/>
+        </w:rPr>
+        <w:t>-logged-in user</w:t>
       </w:r>
       <w:r>
         <w:rPr>
@@ -619,6 +814,7 @@
           <w14:ligatures w14:val="none"/>
         </w:rPr>
       </w:pPr>
+      <w:proofErr w:type="gramStart"/>
       <w:r>
         <w:rPr>
           <w:rFonts w:ascii="Times New Roman" w:eastAsia="Times New Roman" w:hAnsi="Symbol" w:cs="Times New Roman"/>
@@ -652,7 +848,21 @@
           <w:lang w:eastAsia="en-IN"/>
           <w14:ligatures w14:val="none"/>
         </w:rPr>
-        <w:t>If the user immediately logs in</w:t>
+        <w:t>If</w:t>
+      </w:r>
+      <w:proofErr w:type="gramEnd"/>
+      <w:r>
+        <w:rPr>
+          <w:rFonts w:ascii="Times New Roman" w:eastAsia="Times New Roman" w:hAnsi="Times New Roman" w:cs="Times New Roman"/>
+          <w:b/>
+          <w:bCs/>
+          <w:kern w:val="0"/>
+          <w:sz w:val="24"/>
+          <w:szCs w:val="24"/>
+          <w:lang w:eastAsia="en-IN"/>
+          <w14:ligatures w14:val="none"/>
+        </w:rPr>
+        <w:t xml:space="preserve"> the user immediately logs in</w:t>
       </w:r>
       <w:r>
         <w:rPr>
@@ -834,6 +1044,7 @@
           <w14:ligatures w14:val="none"/>
         </w:rPr>
       </w:pPr>
+      <w:proofErr w:type="gramStart"/>
       <w:r>
         <w:rPr>
           <w:rFonts w:ascii="Times New Roman" w:eastAsia="Times New Roman" w:hAnsi="Symbol" w:cs="Times New Roman"/>
@@ -867,7 +1078,21 @@
           <w:lang w:eastAsia="en-IN"/>
           <w14:ligatures w14:val="none"/>
         </w:rPr>
-        <w:t>Logged-in user</w:t>
+        <w:t>Logged</w:t>
+      </w:r>
+      <w:proofErr w:type="gramEnd"/>
+      <w:r>
+        <w:rPr>
+          <w:rFonts w:ascii="Times New Roman" w:eastAsia="Times New Roman" w:hAnsi="Times New Roman" w:cs="Times New Roman"/>
+          <w:b/>
+          <w:bCs/>
+          <w:kern w:val="0"/>
+          <w:sz w:val="24"/>
+          <w:szCs w:val="24"/>
+          <w:lang w:eastAsia="en-IN"/>
+          <w14:ligatures w14:val="none"/>
+        </w:rPr>
+        <w:t>-in user</w:t>
       </w:r>
       <w:r>
         <w:rPr>
@@ -1007,7 +1232,7 @@
         <w:spacing w:before="100" w:beforeAutospacing="1" w:after="100" w:afterAutospacing="1" w:line="240" w:lineRule="auto"/>
         <w:rPr>
           <w:rStyle w:val="HTMLCode"/>
-          <w:rFonts w:ascii="Times New Roman" w:hAnsi="Times New Roman" w:cs="Times New Roman"/>
+          <w:rFonts w:ascii="Times New Roman" w:eastAsiaTheme="minorHAnsi" w:hAnsi="Times New Roman" w:cs="Times New Roman"/>
           <w:kern w:val="0"/>
           <w:sz w:val="24"/>
           <w:szCs w:val="24"/>
@@ -1070,7 +1295,23 @@
           <w:rStyle w:val="HTMLCode"/>
           <w:rFonts w:eastAsiaTheme="minorHAnsi"/>
         </w:rPr>
-        <w:t xml:space="preserve">/cart/:productid, </w:t>
+        <w:t>/cart</w:t>
+      </w:r>
+      <w:proofErr w:type="gramStart"/>
+      <w:r>
+        <w:rPr>
+          <w:rStyle w:val="HTMLCode"/>
+          <w:rFonts w:eastAsiaTheme="minorHAnsi"/>
+        </w:rPr>
+        <w:t>/:productid</w:t>
+      </w:r>
+      <w:proofErr w:type="gramEnd"/>
+      <w:r>
+        <w:rPr>
+          <w:rStyle w:val="HTMLCode"/>
+          <w:rFonts w:eastAsiaTheme="minorHAnsi"/>
+        </w:rPr>
+        <w:t xml:space="preserve">, </w:t>
       </w:r>
       <w:r>
         <w:rPr>
@@ -1131,7 +1372,31 @@
           <w:lang w:eastAsia="en-IN"/>
           <w14:ligatures w14:val="none"/>
         </w:rPr>
-        <w:t xml:space="preserve">     -&gt; react caraousel videos</w:t>
+        <w:t xml:space="preserve">     -&gt; react </w:t>
+      </w:r>
+      <w:proofErr w:type="spellStart"/>
+      <w:r>
+        <w:rPr>
+          <w:rFonts w:ascii="Times New Roman" w:eastAsia="Times New Roman" w:hAnsi="Times New Roman" w:cs="Times New Roman"/>
+          <w:kern w:val="0"/>
+          <w:sz w:val="24"/>
+          <w:szCs w:val="24"/>
+          <w:lang w:eastAsia="en-IN"/>
+          <w14:ligatures w14:val="none"/>
+        </w:rPr>
+        <w:t>caraousel</w:t>
+      </w:r>
+      <w:proofErr w:type="spellEnd"/>
+      <w:r>
+        <w:rPr>
+          <w:rFonts w:ascii="Times New Roman" w:eastAsia="Times New Roman" w:hAnsi="Times New Roman" w:cs="Times New Roman"/>
+          <w:kern w:val="0"/>
+          <w:sz w:val="24"/>
+          <w:szCs w:val="24"/>
+          <w:lang w:eastAsia="en-IN"/>
+          <w14:ligatures w14:val="none"/>
+        </w:rPr>
+        <w:t xml:space="preserve"> videos</w:t>
       </w:r>
     </w:p>
     <w:p>
@@ -1181,377 +1446,41 @@
           <w:color w:val="FF0000"/>
         </w:rPr>
       </w:pPr>
-      <w:r>
-        <w:rPr>
-          <w:color w:val="FF0000"/>
-        </w:rPr>
-        <w:t>const router = createBrowserRouter([</w:t>
-      </w:r>
-    </w:p>
-    <w:p>
-      <w:pPr>
-        <w:pStyle w:val="NormalWeb"/>
-        <w:rPr>
-          <w:color w:val="FF0000"/>
-        </w:rPr>
-      </w:pPr>
-      <w:r>
-        <w:rPr>
-          <w:color w:val="FF0000"/>
-        </w:rPr>
-        <w:t xml:space="preserve">  {</w:t>
-      </w:r>
-    </w:p>
-    <w:p>
-      <w:pPr>
-        <w:pStyle w:val="NormalWeb"/>
-        <w:rPr>
-          <w:color w:val="FF0000"/>
-        </w:rPr>
-      </w:pPr>
-      <w:r>
-        <w:rPr>
-          <w:color w:val="FF0000"/>
-        </w:rPr>
-        <w:lastRenderedPageBreak/>
-        <w:t xml:space="preserve">    path: "/",</w:t>
-      </w:r>
-    </w:p>
-    <w:p>
-      <w:pPr>
-        <w:pStyle w:val="NormalWeb"/>
-        <w:rPr>
-          <w:color w:val="FF0000"/>
-        </w:rPr>
-      </w:pPr>
-      <w:r>
-        <w:rPr>
-          <w:color w:val="FF0000"/>
-        </w:rPr>
-        <w:t xml:space="preserve">    element: &lt;App /&gt;,</w:t>
-      </w:r>
-    </w:p>
-    <w:p>
-      <w:pPr>
-        <w:pStyle w:val="NormalWeb"/>
-        <w:rPr>
-          <w:color w:val="FF0000"/>
-        </w:rPr>
-      </w:pPr>
-      <w:r>
-        <w:rPr>
-          <w:color w:val="FF0000"/>
-        </w:rPr>
-        <w:t xml:space="preserve">    children: [</w:t>
-      </w:r>
-    </w:p>
-    <w:p>
-      <w:pPr>
-        <w:pStyle w:val="NormalWeb"/>
-        <w:rPr>
-          <w:color w:val="FF0000"/>
-        </w:rPr>
-      </w:pPr>
-      <w:r>
-        <w:rPr>
-          <w:color w:val="FF0000"/>
-        </w:rPr>
-        <w:t xml:space="preserve">      {</w:t>
-      </w:r>
-    </w:p>
-    <w:p>
-      <w:pPr>
-        <w:pStyle w:val="NormalWeb"/>
-        <w:rPr>
-          <w:color w:val="FF0000"/>
-        </w:rPr>
-      </w:pPr>
-      <w:r>
-        <w:rPr>
-          <w:color w:val="FF0000"/>
-        </w:rPr>
-        <w:t xml:space="preserve">        index: true,               // Default route for "/"</w:t>
-      </w:r>
-    </w:p>
-    <w:p>
-      <w:pPr>
-        <w:pStyle w:val="NormalWeb"/>
-        <w:rPr>
-          <w:color w:val="FF0000"/>
-        </w:rPr>
-      </w:pPr>
-      <w:r>
-        <w:rPr>
-          <w:color w:val="FF0000"/>
-        </w:rPr>
-        <w:t xml:space="preserve">        element: &lt;Body /&gt;,</w:t>
-      </w:r>
-    </w:p>
-    <w:p>
-      <w:pPr>
-        <w:pStyle w:val="NormalWeb"/>
-        <w:rPr>
-          <w:color w:val="FF0000"/>
-          <w:lang w:val="en-US"/>
-        </w:rPr>
-      </w:pPr>
-      <w:r>
-        <w:rPr>
-          <w:color w:val="FF0000"/>
-        </w:rPr>
-        <w:t xml:space="preserve">      },</w:t>
-      </w:r>
-    </w:p>
-    <w:p>
-      <w:pPr>
-        <w:pStyle w:val="NormalWeb"/>
-        <w:rPr>
-          <w:color w:val="FF0000"/>
-        </w:rPr>
-      </w:pPr>
-      <w:r>
-        <w:rPr>
-          <w:color w:val="FF0000"/>
-        </w:rPr>
-        <w:t xml:space="preserve">      {</w:t>
-      </w:r>
-    </w:p>
-    <w:p>
-      <w:pPr>
-        <w:pStyle w:val="NormalWeb"/>
-        <w:rPr>
-          <w:color w:val="FF0000"/>
-        </w:rPr>
-      </w:pPr>
-      <w:r>
-        <w:rPr>
-          <w:color w:val="FF0000"/>
-        </w:rPr>
-        <w:t xml:space="preserve">        path: "home",</w:t>
-      </w:r>
-    </w:p>
-    <w:p>
-      <w:pPr>
-        <w:pStyle w:val="NormalWeb"/>
-        <w:rPr>
-          <w:color w:val="FF0000"/>
-        </w:rPr>
-      </w:pPr>
-      <w:r>
-        <w:rPr>
-          <w:color w:val="FF0000"/>
-        </w:rPr>
-        <w:t xml:space="preserve">        element: &lt;Body /&gt;,</w:t>
-      </w:r>
-    </w:p>
-    <w:p>
-      <w:pPr>
-        <w:pStyle w:val="NormalWeb"/>
-        <w:rPr>
-          <w:color w:val="FF0000"/>
-        </w:rPr>
-      </w:pPr>
-      <w:r>
-        <w:rPr>
-          <w:color w:val="FF0000"/>
-        </w:rPr>
-        <w:t xml:space="preserve">      },</w:t>
-      </w:r>
-    </w:p>
-    <w:p>
-      <w:pPr>
-        <w:pStyle w:val="NormalWeb"/>
-        <w:rPr>
-          <w:color w:val="FF0000"/>
-        </w:rPr>
-      </w:pPr>
-      <w:r>
-        <w:rPr>
-          <w:color w:val="FF0000"/>
-        </w:rPr>
-        <w:t xml:space="preserve">      {</w:t>
-      </w:r>
-    </w:p>
-    <w:p>
-      <w:pPr>
-        <w:pStyle w:val="NormalWeb"/>
-        <w:rPr>
-          <w:color w:val="FF0000"/>
-        </w:rPr>
-      </w:pPr>
-      <w:r>
-        <w:rPr>
-          <w:color w:val="FF0000"/>
-        </w:rPr>
-        <w:t xml:space="preserve">        path: "cart",</w:t>
-      </w:r>
-    </w:p>
-    <w:p>
-      <w:pPr>
-        <w:pStyle w:val="NormalWeb"/>
-        <w:rPr>
-          <w:color w:val="FF0000"/>
-        </w:rPr>
-      </w:pPr>
-      <w:r>
-        <w:rPr>
-          <w:color w:val="FF0000"/>
-        </w:rPr>
-        <w:t xml:space="preserve">        element: &lt;Cart /&gt;,</w:t>
-      </w:r>
-    </w:p>
-    <w:p>
-      <w:pPr>
-        <w:pStyle w:val="NormalWeb"/>
-        <w:rPr>
-          <w:color w:val="FF0000"/>
-        </w:rPr>
-      </w:pPr>
-      <w:r>
-        <w:rPr>
-          <w:color w:val="FF0000"/>
-        </w:rPr>
-        <w:t xml:space="preserve">      },</w:t>
-      </w:r>
-    </w:p>
-    <w:p>
-      <w:pPr>
-        <w:pStyle w:val="NormalWeb"/>
-        <w:rPr>
-          <w:color w:val="FF0000"/>
-        </w:rPr>
-      </w:pPr>
-      <w:r>
-        <w:rPr>
-          <w:color w:val="FF0000"/>
-        </w:rPr>
-        <w:t xml:space="preserve">    ],</w:t>
-      </w:r>
-    </w:p>
-    <w:p>
-      <w:pPr>
-        <w:pStyle w:val="NormalWeb"/>
-        <w:rPr>
-          <w:color w:val="FF0000"/>
-        </w:rPr>
-      </w:pPr>
-      <w:r>
-        <w:rPr>
-          <w:color w:val="FF0000"/>
-        </w:rPr>
-        <w:t xml:space="preserve">  },</w:t>
-      </w:r>
-    </w:p>
-    <w:p>
-      <w:pPr>
-        <w:pStyle w:val="NormalWeb"/>
-        <w:rPr>
-          <w:color w:val="FF0000"/>
-        </w:rPr>
-      </w:pPr>
-      <w:r>
-        <w:rPr>
-          <w:color w:val="FF0000"/>
-        </w:rPr>
-        <w:t xml:space="preserve">  {</w:t>
-      </w:r>
-    </w:p>
-    <w:p>
-      <w:pPr>
-        <w:pStyle w:val="NormalWeb"/>
-        <w:rPr>
-          <w:color w:val="FF0000"/>
-        </w:rPr>
-      </w:pPr>
-      <w:r>
-        <w:rPr>
-          <w:color w:val="FF0000"/>
-        </w:rPr>
-        <w:t xml:space="preserve">    path: "/login",</w:t>
-      </w:r>
-    </w:p>
-    <w:p>
-      <w:pPr>
-        <w:pStyle w:val="NormalWeb"/>
-        <w:rPr>
-          <w:color w:val="FF0000"/>
-        </w:rPr>
-      </w:pPr>
-      <w:r>
-        <w:rPr>
-          <w:color w:val="FF0000"/>
-        </w:rPr>
-        <w:t xml:space="preserve">    element: &lt;Login /&gt;,</w:t>
-      </w:r>
-    </w:p>
-    <w:p>
-      <w:pPr>
-        <w:pStyle w:val="NormalWeb"/>
-        <w:rPr>
-          <w:color w:val="FF0000"/>
-        </w:rPr>
-      </w:pPr>
-      <w:r>
-        <w:rPr>
-          <w:color w:val="FF0000"/>
-        </w:rPr>
-        <w:t xml:space="preserve">  },</w:t>
-      </w:r>
-    </w:p>
-    <w:p>
-      <w:pPr>
-        <w:pStyle w:val="NormalWeb"/>
-        <w:rPr>
-          <w:color w:val="FF0000"/>
-        </w:rPr>
-      </w:pPr>
-      <w:r>
-        <w:rPr>
-          <w:color w:val="FF0000"/>
-        </w:rPr>
-        <w:t xml:space="preserve">  {</w:t>
-      </w:r>
-    </w:p>
-    <w:p>
-      <w:pPr>
-        <w:pStyle w:val="NormalWeb"/>
-        <w:rPr>
-          <w:color w:val="FF0000"/>
-        </w:rPr>
-      </w:pPr>
-      <w:r>
-        <w:rPr>
-          <w:color w:val="FF0000"/>
-        </w:rPr>
-        <w:t xml:space="preserve">    path: "/register",</w:t>
-      </w:r>
-    </w:p>
-    <w:p>
-      <w:pPr>
-        <w:pStyle w:val="NormalWeb"/>
-        <w:rPr>
-          <w:color w:val="FF0000"/>
-        </w:rPr>
-      </w:pPr>
-      <w:r>
-        <w:rPr>
-          <w:color w:val="FF0000"/>
-        </w:rPr>
-        <w:t xml:space="preserve">    element: &lt;Register /&gt;,</w:t>
-      </w:r>
-    </w:p>
-    <w:p>
-      <w:pPr>
-        <w:pStyle w:val="NormalWeb"/>
-        <w:rPr>
-          <w:color w:val="FF0000"/>
-        </w:rPr>
-      </w:pPr>
-      <w:r>
-        <w:rPr>
-          <w:color w:val="FF0000"/>
-        </w:rPr>
-        <w:t xml:space="preserve">  },</w:t>
+      <w:proofErr w:type="spellStart"/>
+      <w:r>
+        <w:rPr>
+          <w:color w:val="FF0000"/>
+        </w:rPr>
+        <w:t>const</w:t>
+      </w:r>
+      <w:proofErr w:type="spellEnd"/>
+      <w:r>
+        <w:rPr>
+          <w:color w:val="FF0000"/>
+        </w:rPr>
+        <w:t xml:space="preserve"> router = </w:t>
+      </w:r>
+      <w:proofErr w:type="spellStart"/>
+      <w:proofErr w:type="gramStart"/>
+      <w:r>
+        <w:rPr>
+          <w:color w:val="FF0000"/>
+        </w:rPr>
+        <w:t>createBrowserRouter</w:t>
+      </w:r>
+      <w:proofErr w:type="spellEnd"/>
+      <w:r>
+        <w:rPr>
+          <w:color w:val="FF0000"/>
+        </w:rPr>
+        <w:t>(</w:t>
+      </w:r>
+      <w:proofErr w:type="gramEnd"/>
+      <w:r>
+        <w:rPr>
+          <w:color w:val="FF0000"/>
+        </w:rPr>
+        <w:t>[</w:t>
       </w:r>
     </w:p>
     <w:p>
@@ -1580,7 +1509,7 @@
         <w:rPr>
           <w:color w:val="FF0000"/>
         </w:rPr>
-        <w:t xml:space="preserve">    path: "/forgotpassword",</w:t>
+        <w:t xml:space="preserve">    path: "/",</w:t>
       </w:r>
     </w:p>
     <w:p>
@@ -1594,7 +1523,415 @@
         <w:rPr>
           <w:color w:val="FF0000"/>
         </w:rPr>
-        <w:t xml:space="preserve">    element: &lt;ForgotPassword /&gt;,</w:t>
+        <w:t xml:space="preserve">    element: &lt;App /&gt;,</w:t>
+      </w:r>
+    </w:p>
+    <w:p>
+      <w:pPr>
+        <w:pStyle w:val="NormalWeb"/>
+        <w:rPr>
+          <w:color w:val="FF0000"/>
+        </w:rPr>
+      </w:pPr>
+      <w:r>
+        <w:rPr>
+          <w:color w:val="FF0000"/>
+        </w:rPr>
+        <w:t xml:space="preserve">    children: [</w:t>
+      </w:r>
+    </w:p>
+    <w:p>
+      <w:pPr>
+        <w:pStyle w:val="NormalWeb"/>
+        <w:rPr>
+          <w:color w:val="FF0000"/>
+        </w:rPr>
+      </w:pPr>
+      <w:r>
+        <w:rPr>
+          <w:color w:val="FF0000"/>
+        </w:rPr>
+        <w:t xml:space="preserve">      {</w:t>
+      </w:r>
+    </w:p>
+    <w:p>
+      <w:pPr>
+        <w:pStyle w:val="NormalWeb"/>
+        <w:rPr>
+          <w:color w:val="FF0000"/>
+        </w:rPr>
+      </w:pPr>
+      <w:r>
+        <w:rPr>
+          <w:color w:val="FF0000"/>
+        </w:rPr>
+        <w:t xml:space="preserve">        index: </w:t>
+      </w:r>
+      <w:proofErr w:type="gramStart"/>
+      <w:r>
+        <w:rPr>
+          <w:color w:val="FF0000"/>
+        </w:rPr>
+        <w:t xml:space="preserve">true,   </w:t>
+      </w:r>
+      <w:proofErr w:type="gramEnd"/>
+      <w:r>
+        <w:rPr>
+          <w:color w:val="FF0000"/>
+        </w:rPr>
+        <w:t xml:space="preserve">            // Default route for "/"</w:t>
+      </w:r>
+    </w:p>
+    <w:p>
+      <w:pPr>
+        <w:pStyle w:val="NormalWeb"/>
+        <w:rPr>
+          <w:color w:val="FF0000"/>
+        </w:rPr>
+      </w:pPr>
+      <w:r>
+        <w:rPr>
+          <w:color w:val="FF0000"/>
+        </w:rPr>
+        <w:t xml:space="preserve">        element: &lt;Body /&gt;,</w:t>
+      </w:r>
+    </w:p>
+    <w:p>
+      <w:pPr>
+        <w:pStyle w:val="NormalWeb"/>
+        <w:rPr>
+          <w:color w:val="FF0000"/>
+          <w:lang w:val="en-US"/>
+        </w:rPr>
+      </w:pPr>
+      <w:r>
+        <w:rPr>
+          <w:color w:val="FF0000"/>
+        </w:rPr>
+        <w:t xml:space="preserve">      },</w:t>
+      </w:r>
+    </w:p>
+    <w:p>
+      <w:pPr>
+        <w:pStyle w:val="NormalWeb"/>
+        <w:rPr>
+          <w:color w:val="FF0000"/>
+        </w:rPr>
+      </w:pPr>
+      <w:r>
+        <w:rPr>
+          <w:color w:val="FF0000"/>
+        </w:rPr>
+        <w:t xml:space="preserve">      {</w:t>
+      </w:r>
+    </w:p>
+    <w:p>
+      <w:pPr>
+        <w:pStyle w:val="NormalWeb"/>
+        <w:rPr>
+          <w:color w:val="FF0000"/>
+        </w:rPr>
+      </w:pPr>
+      <w:r>
+        <w:rPr>
+          <w:color w:val="FF0000"/>
+        </w:rPr>
+        <w:t xml:space="preserve">        path: "home",</w:t>
+      </w:r>
+    </w:p>
+    <w:p>
+      <w:pPr>
+        <w:pStyle w:val="NormalWeb"/>
+        <w:rPr>
+          <w:color w:val="FF0000"/>
+        </w:rPr>
+      </w:pPr>
+      <w:r>
+        <w:rPr>
+          <w:color w:val="FF0000"/>
+        </w:rPr>
+        <w:t xml:space="preserve">        element: &lt;Body /&gt;,</w:t>
+      </w:r>
+    </w:p>
+    <w:p>
+      <w:pPr>
+        <w:pStyle w:val="NormalWeb"/>
+        <w:rPr>
+          <w:color w:val="FF0000"/>
+        </w:rPr>
+      </w:pPr>
+      <w:r>
+        <w:rPr>
+          <w:color w:val="FF0000"/>
+        </w:rPr>
+        <w:t xml:space="preserve">      },</w:t>
+      </w:r>
+    </w:p>
+    <w:p>
+      <w:pPr>
+        <w:pStyle w:val="NormalWeb"/>
+        <w:rPr>
+          <w:color w:val="FF0000"/>
+        </w:rPr>
+      </w:pPr>
+      <w:r>
+        <w:rPr>
+          <w:color w:val="FF0000"/>
+        </w:rPr>
+        <w:t xml:space="preserve">      {</w:t>
+      </w:r>
+    </w:p>
+    <w:p>
+      <w:pPr>
+        <w:pStyle w:val="NormalWeb"/>
+        <w:rPr>
+          <w:color w:val="FF0000"/>
+        </w:rPr>
+      </w:pPr>
+      <w:r>
+        <w:rPr>
+          <w:color w:val="FF0000"/>
+        </w:rPr>
+        <w:t xml:space="preserve">        path: "cart",</w:t>
+      </w:r>
+    </w:p>
+    <w:p>
+      <w:pPr>
+        <w:pStyle w:val="NormalWeb"/>
+        <w:rPr>
+          <w:color w:val="FF0000"/>
+        </w:rPr>
+      </w:pPr>
+      <w:r>
+        <w:rPr>
+          <w:color w:val="FF0000"/>
+        </w:rPr>
+        <w:t xml:space="preserve">        element: &lt;Cart /&gt;,</w:t>
+      </w:r>
+    </w:p>
+    <w:p>
+      <w:pPr>
+        <w:pStyle w:val="NormalWeb"/>
+        <w:rPr>
+          <w:color w:val="FF0000"/>
+        </w:rPr>
+      </w:pPr>
+      <w:r>
+        <w:rPr>
+          <w:color w:val="FF0000"/>
+        </w:rPr>
+        <w:t xml:space="preserve">      },</w:t>
+      </w:r>
+    </w:p>
+    <w:p>
+      <w:pPr>
+        <w:pStyle w:val="NormalWeb"/>
+        <w:rPr>
+          <w:color w:val="FF0000"/>
+        </w:rPr>
+      </w:pPr>
+      <w:r>
+        <w:rPr>
+          <w:color w:val="FF0000"/>
+        </w:rPr>
+        <w:t xml:space="preserve">    ],</w:t>
+      </w:r>
+    </w:p>
+    <w:p>
+      <w:pPr>
+        <w:pStyle w:val="NormalWeb"/>
+        <w:rPr>
+          <w:color w:val="FF0000"/>
+        </w:rPr>
+      </w:pPr>
+      <w:r>
+        <w:rPr>
+          <w:color w:val="FF0000"/>
+        </w:rPr>
+        <w:t xml:space="preserve">  },</w:t>
+      </w:r>
+    </w:p>
+    <w:p>
+      <w:pPr>
+        <w:pStyle w:val="NormalWeb"/>
+        <w:rPr>
+          <w:color w:val="FF0000"/>
+        </w:rPr>
+      </w:pPr>
+      <w:r>
+        <w:rPr>
+          <w:color w:val="FF0000"/>
+        </w:rPr>
+        <w:t xml:space="preserve">  {</w:t>
+      </w:r>
+    </w:p>
+    <w:p>
+      <w:pPr>
+        <w:pStyle w:val="NormalWeb"/>
+        <w:rPr>
+          <w:color w:val="FF0000"/>
+        </w:rPr>
+      </w:pPr>
+      <w:r>
+        <w:rPr>
+          <w:color w:val="FF0000"/>
+        </w:rPr>
+        <w:t xml:space="preserve">    path: "/login",</w:t>
+      </w:r>
+    </w:p>
+    <w:p>
+      <w:pPr>
+        <w:pStyle w:val="NormalWeb"/>
+        <w:rPr>
+          <w:color w:val="FF0000"/>
+        </w:rPr>
+      </w:pPr>
+      <w:r>
+        <w:rPr>
+          <w:color w:val="FF0000"/>
+        </w:rPr>
+        <w:t xml:space="preserve">    element: &lt;Login /&gt;,</w:t>
+      </w:r>
+    </w:p>
+    <w:p>
+      <w:pPr>
+        <w:pStyle w:val="NormalWeb"/>
+        <w:rPr>
+          <w:color w:val="FF0000"/>
+        </w:rPr>
+      </w:pPr>
+      <w:r>
+        <w:rPr>
+          <w:color w:val="FF0000"/>
+        </w:rPr>
+        <w:t xml:space="preserve">  },</w:t>
+      </w:r>
+    </w:p>
+    <w:p>
+      <w:pPr>
+        <w:pStyle w:val="NormalWeb"/>
+        <w:rPr>
+          <w:color w:val="FF0000"/>
+        </w:rPr>
+      </w:pPr>
+      <w:r>
+        <w:rPr>
+          <w:color w:val="FF0000"/>
+        </w:rPr>
+        <w:t xml:space="preserve">  {</w:t>
+      </w:r>
+    </w:p>
+    <w:p>
+      <w:pPr>
+        <w:pStyle w:val="NormalWeb"/>
+        <w:rPr>
+          <w:color w:val="FF0000"/>
+        </w:rPr>
+      </w:pPr>
+      <w:r>
+        <w:rPr>
+          <w:color w:val="FF0000"/>
+        </w:rPr>
+        <w:t xml:space="preserve">    path: "/register",</w:t>
+      </w:r>
+    </w:p>
+    <w:p>
+      <w:pPr>
+        <w:pStyle w:val="NormalWeb"/>
+        <w:rPr>
+          <w:color w:val="FF0000"/>
+        </w:rPr>
+      </w:pPr>
+      <w:r>
+        <w:rPr>
+          <w:color w:val="FF0000"/>
+        </w:rPr>
+        <w:t xml:space="preserve">    element: &lt;Register /&gt;,</w:t>
+      </w:r>
+    </w:p>
+    <w:p>
+      <w:pPr>
+        <w:pStyle w:val="NormalWeb"/>
+        <w:rPr>
+          <w:color w:val="FF0000"/>
+        </w:rPr>
+      </w:pPr>
+      <w:r>
+        <w:rPr>
+          <w:color w:val="FF0000"/>
+        </w:rPr>
+        <w:lastRenderedPageBreak/>
+        <w:t xml:space="preserve">  },</w:t>
+      </w:r>
+    </w:p>
+    <w:p>
+      <w:pPr>
+        <w:pStyle w:val="NormalWeb"/>
+        <w:rPr>
+          <w:color w:val="FF0000"/>
+        </w:rPr>
+      </w:pPr>
+      <w:r>
+        <w:rPr>
+          <w:color w:val="FF0000"/>
+        </w:rPr>
+        <w:t xml:space="preserve">  {</w:t>
+      </w:r>
+    </w:p>
+    <w:p>
+      <w:pPr>
+        <w:pStyle w:val="NormalWeb"/>
+        <w:rPr>
+          <w:color w:val="FF0000"/>
+        </w:rPr>
+      </w:pPr>
+      <w:r>
+        <w:rPr>
+          <w:color w:val="FF0000"/>
+        </w:rPr>
+        <w:t xml:space="preserve">    path: "/</w:t>
+      </w:r>
+      <w:proofErr w:type="spellStart"/>
+      <w:r>
+        <w:rPr>
+          <w:color w:val="FF0000"/>
+        </w:rPr>
+        <w:t>forgotpassword</w:t>
+      </w:r>
+      <w:proofErr w:type="spellEnd"/>
+      <w:r>
+        <w:rPr>
+          <w:color w:val="FF0000"/>
+        </w:rPr>
+        <w:t>",</w:t>
+      </w:r>
+    </w:p>
+    <w:p>
+      <w:pPr>
+        <w:pStyle w:val="NormalWeb"/>
+        <w:rPr>
+          <w:color w:val="FF0000"/>
+        </w:rPr>
+      </w:pPr>
+      <w:r>
+        <w:rPr>
+          <w:color w:val="FF0000"/>
+        </w:rPr>
+        <w:t xml:space="preserve">    element: &lt;</w:t>
+      </w:r>
+      <w:proofErr w:type="spellStart"/>
+      <w:r>
+        <w:rPr>
+          <w:color w:val="FF0000"/>
+        </w:rPr>
+        <w:t>ForgotPassword</w:t>
+      </w:r>
+      <w:proofErr w:type="spellEnd"/>
+      <w:r>
+        <w:rPr>
+          <w:color w:val="FF0000"/>
+        </w:rPr>
+        <w:t xml:space="preserve"> /&gt;,</w:t>
       </w:r>
     </w:p>
     <w:p>

</xml_diff>